<commit_message>
Small fix to the Homework 4 worked example
</commit_message>
<xml_diff>
--- a/Homework 4/Homework4_worked.docx
+++ b/Homework 4/Homework4_worked.docx
@@ -1744,7 +1744,7 @@
         <w:t xml:space="preserve"> </w:t>
       </w:r>
       <w:r>
-        <w:t xml:space="preserve">= 0.0343720051497151, with cats eating more food when there was beef in it. With regard to breed, there was no evidence that the homogeneity of variance assumption was violated (</w:t>
+        <w:t xml:space="preserve">= 0.03, with cats eating more food when there was beef in it. With regard to breed, there was no evidence that the homogeneity of variance assumption was violated (</w:t>
       </w:r>
       <w:r>
         <w:rPr>
@@ -1814,7 +1814,7 @@
         <w:t xml:space="preserve"> </w:t>
       </w:r>
       <w:r>
-        <w:t xml:space="preserve">&lt; .01. This interaction showed that, when no beef was in the food, the cats ate more when there was fish in the food (mean eaten = 110 g) than when there was no fish (mean eaten = 67 g). When the food contained beef, cats ate less food when there was also fish in the food (mean eaten = 79 g) than when there was only beef (mean eaten = 90 g). None of the other interactions were significant(all</w:t>
+        <w:t xml:space="preserve">&lt; .01. This interaction showed that, when no beef was in the food, the cats ate more when there was fish in the food (mean eaten = 110 g) than when there was no fish (mean eaten = 67 g). When the food contained beef, cats ate less food when there was also fish in the food (mean eaten = 79 g) than when there was only beef (mean eaten = 90 g). None of the other interactions were significant (all</w:t>
       </w:r>
       <w:r>
         <w:t xml:space="preserve"> </w:t>
@@ -1860,7 +1860,7 @@
         <w:t xml:space="preserve">t</w:t>
       </w:r>
       <w:r>
-        <w:t xml:space="preserve">-tests (Holm-Bonferroni corrected) showed that Manx cats ate more food overall (112 g) than Shorthair cats (74 g; p &lt; .05). The difference between Manx cats and Persian cats (82 g) and Siamese cats (79 g) did not reach significance. None of the other comparisons were significant.</w:t>
+        <w:t xml:space="preserve">-tests (Holm-Bonferroni corrected) showed that Manx cats ate more food overall (112 g) than Shorthair cats (74 g; p &lt; .05). The differences between Manx cats and Persian cats (82 g) and Siamese cats (79 g) did not reach significance. None of the other comparisons were significant.</w:t>
       </w:r>
     </w:p>
     <w:bookmarkStart w:id="22" w:name="summary"/>
@@ -1889,7 +1889,7 @@
 <file path=word/numbering.xml><?xml version="1.0" encoding="utf-8"?>
 <w:numbering xmlns:w="http://schemas.openxmlformats.org/wordprocessingml/2006/main">
   <w:abstractNum w:abstractNumId="0">
-    <w:nsid w:val="99b2c29b"/>
+    <w:nsid w:val="59a4ef77"/>
     <w:multiLevelType w:val="multilevel"/>
     <w:lvl w:ilvl="0">
       <w:numFmt w:val="bullet"/>

</xml_diff>